<commit_message>
Axes 1 et 2 développés
Manque 1 graphique en part 2
</commit_message>
<xml_diff>
--- a/Projet/Rapport R.docx
+++ b/Projet/Rapport R.docx
@@ -1,14 +1,19 @@
 
 <file path=word/document.xml><?xml version="1.0" encoding="utf-8"?>
-<w:document xmlns:wpc="http://schemas.microsoft.com/office/word/2010/wordprocessingCanvas" xmlns:cx="http://schemas.microsoft.com/office/drawing/2014/chartex" xmlns:cx1="http://schemas.microsoft.com/office/drawing/2015/9/8/chartex" xmlns:cx2="http://schemas.microsoft.com/office/drawing/2015/10/21/chartex" xmlns:cx3="http://schemas.microsoft.com/office/drawing/2016/5/9/chartex" xmlns:cx4="http://schemas.microsoft.com/office/drawing/2016/5/10/chartex" xmlns:cx5="http://schemas.microsoft.com/office/drawing/2016/5/11/chartex" xmlns:cx6="http://schemas.microsoft.com/office/drawing/2016/5/12/chartex" xmlns:cx7="http://schemas.microsoft.com/office/drawing/2016/5/13/chartex" xmlns:cx8="http://schemas.microsoft.com/office/drawing/2016/5/14/chartex" xmlns:mc="http://schemas.openxmlformats.org/markup-compatibility/2006" xmlns:aink="http://schemas.microsoft.com/office/drawing/2016/ink" xmlns:am3d="http://schemas.microsoft.com/office/drawing/2017/model3d" xmlns:o="urn:schemas-microsoft-com:office:office" xmlns:r="http://schemas.openxmlformats.org/officeDocument/2006/relationships" xmlns:m="http://schemas.openxmlformats.org/officeDocument/2006/math" xmlns:v="urn:schemas-microsoft-com:vml" xmlns:wp14="http://schemas.microsoft.com/office/word/2010/wordprocessingDrawing" xmlns:wp="http://schemas.openxmlformats.org/drawingml/2006/wordprocessingDrawing" xmlns:w10="urn:schemas-microsoft-com:office:word" xmlns:w="http://schemas.openxmlformats.org/wordprocessingml/2006/main" xmlns:w14="http://schemas.microsoft.com/office/word/2010/wordml" xmlns:w15="http://schemas.microsoft.com/office/word/2012/wordml" xmlns:w16cid="http://schemas.microsoft.com/office/word/2016/wordml/cid" xmlns:w16se="http://schemas.microsoft.com/office/word/2015/wordml/symex" xmlns:wpg="http://schemas.microsoft.com/office/word/2010/wordprocessingGroup" xmlns:wpi="http://schemas.microsoft.com/office/word/2010/wordprocessingInk" xmlns:wne="http://schemas.microsoft.com/office/word/2006/wordml" xmlns:wps="http://schemas.microsoft.com/office/word/2010/wordprocessingShape" mc:Ignorable="w14 w15 w16se w16cid wp14">
+<w:document xmlns:wpc="http://schemas.microsoft.com/office/word/2010/wordprocessingCanvas" xmlns:cx="http://schemas.microsoft.com/office/drawing/2014/chartex" xmlns:cx1="http://schemas.microsoft.com/office/drawing/2015/9/8/chartex" xmlns:mc="http://schemas.openxmlformats.org/markup-compatibility/2006" xmlns:o="urn:schemas-microsoft-com:office:office" xmlns:r="http://schemas.openxmlformats.org/officeDocument/2006/relationships" xmlns:m="http://schemas.openxmlformats.org/officeDocument/2006/math" xmlns:v="urn:schemas-microsoft-com:vml" xmlns:wp14="http://schemas.microsoft.com/office/word/2010/wordprocessingDrawing" xmlns:wp="http://schemas.openxmlformats.org/drawingml/2006/wordprocessingDrawing" xmlns:w10="urn:schemas-microsoft-com:office:word" xmlns:w="http://schemas.openxmlformats.org/wordprocessingml/2006/main" xmlns:w14="http://schemas.microsoft.com/office/word/2010/wordml" xmlns:w15="http://schemas.microsoft.com/office/word/2012/wordml" xmlns:w16se="http://schemas.microsoft.com/office/word/2015/wordml/symex" xmlns:wpg="http://schemas.microsoft.com/office/word/2010/wordprocessingGroup" xmlns:wpi="http://schemas.microsoft.com/office/word/2010/wordprocessingInk" xmlns:wne="http://schemas.microsoft.com/office/word/2006/wordml" xmlns:wps="http://schemas.microsoft.com/office/word/2010/wordprocessingShape" mc:Ignorable="w14 w15 w16se wp14">
   <w:body>
     <w:p>
       <w:pPr>
         <w:pStyle w:val="Sansinterligne"/>
       </w:pPr>
       <w:r>
-        <w:t>KABBAJ Fatine</w:t>
-      </w:r>
+        <w:t xml:space="preserve">KABBAJ </w:t>
+      </w:r>
+      <w:proofErr w:type="spellStart"/>
+      <w:r>
+        <w:t>Fatine</w:t>
+      </w:r>
+      <w:proofErr w:type="spellEnd"/>
       <w:r>
         <w:tab/>
       </w:r>
@@ -142,7 +147,7 @@
       <w:pPr>
         <w:pStyle w:val="Citationintense"/>
         <w:rPr>
-          <w:rStyle w:val="Accentuationintense"/>
+          <w:rStyle w:val="Emphaseintense"/>
           <w:color w:val="1F4E79" w:themeColor="accent1" w:themeShade="80"/>
         </w:rPr>
       </w:pPr>
@@ -193,7 +198,16 @@
         <w:jc w:val="both"/>
       </w:pPr>
       <w:r>
-        <w:t>Quel éditeur est le plus productif ?</w:t>
+        <w:t>Quel éditeur est le plus productif</w:t>
+      </w:r>
+      <w:r>
+        <w:t xml:space="preserve"> / favori des joueurs</w:t>
+      </w:r>
+      <w:r>
+        <w:t> ?</w:t>
+      </w:r>
+      <w:r>
+        <w:t xml:space="preserve"> L’est-il encore aujourd’hui ?</w:t>
       </w:r>
     </w:p>
     <w:p>
@@ -206,7 +220,7 @@
         <w:jc w:val="both"/>
       </w:pPr>
       <w:r>
-        <w:t>Quel est l’éditeur « favori » des joueurs ? Mérite-t-il toujours son titre aujourd’hui ?</w:t>
+        <w:t>Un continent est-il plus consommateur de jeux vidéo qu’un autre ? Sur quelles années ?</w:t>
       </w:r>
     </w:p>
     <w:p>
@@ -219,19 +233,6 @@
         <w:jc w:val="both"/>
       </w:pPr>
       <w:r>
-        <w:t>Un continent est-il plus consommateur de jeux vidéo qu’un autre ? Sur quelles années ?</w:t>
-      </w:r>
-    </w:p>
-    <w:p>
-      <w:pPr>
-        <w:pStyle w:val="Paragraphedeliste"/>
-        <w:numPr>
-          <w:ilvl w:val="0"/>
-          <w:numId w:val="1"/>
-        </w:numPr>
-        <w:jc w:val="both"/>
-      </w:pPr>
-      <w:r>
         <w:t>Sur estimations linéaires, quel sera le genre le plus vendu en 2017 ?</w:t>
       </w:r>
     </w:p>
@@ -248,12 +249,7 @@
     </w:p>
     <w:p>
       <w:pPr>
-        <w:rPr>
-          <w:rFonts w:asciiTheme="majorHAnsi" w:eastAsiaTheme="majorEastAsia" w:hAnsiTheme="majorHAnsi" w:cstheme="majorBidi"/>
-          <w:color w:val="2E74B5" w:themeColor="accent1" w:themeShade="BF"/>
-          <w:sz w:val="32"/>
-          <w:szCs w:val="32"/>
-        </w:rPr>
+        <w:jc w:val="both"/>
       </w:pPr>
     </w:p>
     <w:p>
@@ -284,11 +280,56 @@
     </w:p>
     <w:p/>
     <w:p>
-      <w:r>
-        <w:t xml:space="preserve">Le premier axe sur lequel nous avons souhaité travailler concerne les ventes de jeux vidéos. </w:t>
-      </w:r>
-      <w:r>
-        <w:t>En étudiant le nombre de ventes dans le monde pour chaque jeu vidéo, nous avons pu établir un top 10 des jeux les plus vendus mondialement. La figure ci-dessous montre un top 10 pour toutes les années confondues, et permet ainsi de voir quels sont les jeux vidéos ayant réalisé un nombre de ventes maximal sur une seule année.</w:t>
+      <w:pPr>
+        <w:jc w:val="both"/>
+      </w:pPr>
+      <w:r>
+        <w:t xml:space="preserve">Le premier axe sur lequel nous avons souhaité travailler concerne les ventes </w:t>
+      </w:r>
+      <w:r>
+        <w:t>d’un unique</w:t>
+      </w:r>
+      <w:r>
+        <w:t xml:space="preserve"> jeux </w:t>
+      </w:r>
+      <w:r>
+        <w:t>vidéo</w:t>
+      </w:r>
+      <w:r>
+        <w:t xml:space="preserve">. </w:t>
+      </w:r>
+      <w:r>
+        <w:t xml:space="preserve">En étudiant le nombre de ventes dans le monde pour chaque jeu vidéo, nous avons pu établir un top 10 des jeux les plus vendus mondialement. La figure ci-dessous montre un top 10 pour toutes les années confondues, et permet ainsi de voir quels sont les jeux </w:t>
+      </w:r>
+      <w:r>
+        <w:t>vidéo</w:t>
+      </w:r>
+      <w:r>
+        <w:t xml:space="preserve"> ayant réal</w:t>
+      </w:r>
+      <w:r>
+        <w:t xml:space="preserve">isé un nombre de ventes </w:t>
+      </w:r>
+      <w:r>
+        <w:rPr>
+          <w:b/>
+        </w:rPr>
+        <w:t>en millions d’exemplaires</w:t>
+      </w:r>
+      <w:r>
+        <w:t xml:space="preserve">, </w:t>
+      </w:r>
+      <w:r>
+        <w:t>sur une console</w:t>
+      </w:r>
+      <w:r>
+        <w:t xml:space="preserve"> </w:t>
+      </w:r>
+      <w:r>
+        <w:t xml:space="preserve">et </w:t>
+      </w:r>
+      <w:r>
+        <w:t>quel que soit l’année de sortie.</w:t>
       </w:r>
     </w:p>
     <w:p/>
@@ -299,49 +340,33 @@
       <w:r>
         <w:rPr>
           <w:noProof/>
+          <w:lang w:eastAsia="fr-FR"/>
         </w:rPr>
         <w:lastRenderedPageBreak/>
-        <w:drawing>
-          <wp:inline distT="0" distB="0" distL="0" distR="0">
-            <wp:extent cx="4927600" cy="2761998"/>
-            <wp:effectExtent l="0" t="0" r="6350" b="635"/>
-            <wp:docPr id="2" name="Image 2"/>
-            <wp:cNvGraphicFramePr>
-              <a:graphicFrameLocks xmlns:a="http://schemas.openxmlformats.org/drawingml/2006/main" noChangeAspect="1"/>
-            </wp:cNvGraphicFramePr>
-            <a:graphic xmlns:a="http://schemas.openxmlformats.org/drawingml/2006/main">
-              <a:graphicData uri="http://schemas.openxmlformats.org/drawingml/2006/picture">
-                <pic:pic xmlns:pic="http://schemas.openxmlformats.org/drawingml/2006/picture">
-                  <pic:nvPicPr>
-                    <pic:cNvPr id="2" name="Rplot.png"/>
-                    <pic:cNvPicPr/>
-                  </pic:nvPicPr>
-                  <pic:blipFill>
-                    <a:blip r:embed="rId6">
-                      <a:extLst>
-                        <a:ext uri="{28A0092B-C50C-407E-A947-70E740481C1C}">
-                          <a14:useLocalDpi xmlns:a14="http://schemas.microsoft.com/office/drawing/2010/main" val="0"/>
-                        </a:ext>
-                      </a:extLst>
-                    </a:blip>
-                    <a:stretch>
-                      <a:fillRect/>
-                    </a:stretch>
-                  </pic:blipFill>
-                  <pic:spPr>
-                    <a:xfrm>
-                      <a:off x="0" y="0"/>
-                      <a:ext cx="4938374" cy="2768037"/>
-                    </a:xfrm>
-                    <a:prstGeom prst="rect">
-                      <a:avLst/>
-                    </a:prstGeom>
-                  </pic:spPr>
-                </pic:pic>
-              </a:graphicData>
-            </a:graphic>
-          </wp:inline>
-        </w:drawing>
+        <w:pict>
+          <v:shapetype id="_x0000_t75" coordsize="21600,21600" o:spt="75" o:preferrelative="t" path="m@4@5l@4@11@9@11@9@5xe" filled="f" stroked="f">
+            <v:stroke joinstyle="miter"/>
+            <v:formulas>
+              <v:f eqn="if lineDrawn pixelLineWidth 0"/>
+              <v:f eqn="sum @0 1 0"/>
+              <v:f eqn="sum 0 0 @1"/>
+              <v:f eqn="prod @2 1 2"/>
+              <v:f eqn="prod @3 21600 pixelWidth"/>
+              <v:f eqn="prod @3 21600 pixelHeight"/>
+              <v:f eqn="sum @0 0 1"/>
+              <v:f eqn="prod @6 1 2"/>
+              <v:f eqn="prod @7 21600 pixelWidth"/>
+              <v:f eqn="sum @8 21600 0"/>
+              <v:f eqn="prod @7 21600 pixelHeight"/>
+              <v:f eqn="sum @10 21600 0"/>
+            </v:formulas>
+            <v:path o:extrusionok="f" gradientshapeok="t" o:connecttype="rect"/>
+            <o:lock v:ext="edit" aspectratio="t"/>
+          </v:shapetype>
+          <v:shape id="_x0000_i1025" type="#_x0000_t75" style="width:453pt;height:304.5pt">
+            <v:imagedata r:id="rId6" o:title="top10console"/>
+          </v:shape>
+        </w:pict>
       </w:r>
     </w:p>
     <w:p>
@@ -349,90 +374,350 @@
         <w:jc w:val="center"/>
       </w:pPr>
       <w:r>
-        <w:t>Fig. 1 : Top 10 des jeux vidéos les plus vendus – années confondues</w:t>
+        <w:t xml:space="preserve">Fig. 1 : Top 10 des jeux </w:t>
+      </w:r>
+      <w:r>
+        <w:t>vidéo</w:t>
+      </w:r>
+      <w:r>
+        <w:t xml:space="preserve"> les plus vendus </w:t>
+      </w:r>
+      <w:r>
+        <w:t xml:space="preserve">sur une console, </w:t>
+      </w:r>
+      <w:r>
+        <w:t>années confondues</w:t>
+      </w:r>
+    </w:p>
+    <w:p>
+      <w:pPr>
+        <w:jc w:val="both"/>
+      </w:pPr>
+      <w:r>
+        <w:t>On constate que le jeu le plus vendu est sans conteste Wii Sports. Cela peut s’expliquer par le fait qu’il était inclus pour tout achat de sa plateforme, la Wii. On peut aussi constater que ce classement est entièrement occupé par des jeux destinés aux consoles Nintendo.</w:t>
+      </w:r>
+    </w:p>
+    <w:p>
+      <w:pPr>
+        <w:jc w:val="both"/>
+      </w:pPr>
+      <w:r>
+        <w:t xml:space="preserve">Cependant ce classement se repose uniquement sur les ventes d’une seule et même console, or nous voulons les ventes totales d’un même jeu pour faire notre classement. </w:t>
+      </w:r>
+      <w:r>
+        <w:t>On s'intéresse</w:t>
+      </w:r>
+      <w:r>
+        <w:t xml:space="preserve"> donc</w:t>
+      </w:r>
+      <w:r>
+        <w:t xml:space="preserve"> par la suite au top 10 des jeux </w:t>
+      </w:r>
+      <w:r>
+        <w:t>vidéo</w:t>
+      </w:r>
+      <w:r>
+        <w:t xml:space="preserve"> les plus vendus de tous les temps (</w:t>
+      </w:r>
+      <w:r>
+        <w:t>F</w:t>
+      </w:r>
+      <w:r>
+        <w:t xml:space="preserve">ig. 2), </w:t>
+      </w:r>
+      <w:r>
+        <w:t>en additionnant pour chaque jeu vidéo</w:t>
+      </w:r>
+      <w:r>
+        <w:t xml:space="preserve"> le nombre de ventes </w:t>
+      </w:r>
+      <w:r>
+        <w:t>mais cette fois ci</w:t>
+      </w:r>
+      <w:r>
+        <w:t xml:space="preserve"> </w:t>
+      </w:r>
+      <w:r>
+        <w:rPr>
+          <w:b/>
+        </w:rPr>
+        <w:t>sur chaque plateforme</w:t>
+      </w:r>
+      <w:r>
+        <w:t>, ce qui permet d'avoir une vision plus globale des ventes.</w:t>
       </w:r>
     </w:p>
     <w:p>
       <w:pPr>
         <w:jc w:val="center"/>
       </w:pPr>
-    </w:p>
-    <w:p>
-      <w:r>
-        <w:t>On s'intéresse par la suite au top 10 des jeux vidéos les plus vendus de tous les temps (</w:t>
-      </w:r>
-      <w:r>
-        <w:t>F</w:t>
-      </w:r>
-      <w:r>
-        <w:t>ig. 2), c’est-à-dire en additionnant, pour chaque jeu vidéo, le nombre de ventes pour chaque</w:t>
-      </w:r>
-      <w:r>
-        <w:t xml:space="preserve"> année et sur chaque plateforme, ce qui permet d'avoir une vision plus globale des ventes.</w:t>
-      </w:r>
-    </w:p>
-    <w:p>
-      <w:r>
-        <w:t xml:space="preserve">On remarque </w:t>
-      </w:r>
-      <w:r>
-        <w:t>que le classement est différent entre les deux figures, avec quelques jeux vidéos en commun dont Super Mario Bros et Tetris.</w:t>
+      <w:r>
+        <w:pict>
+          <v:shape id="_x0000_i1026" type="#_x0000_t75" style="width:408.75pt;height:227.25pt">
+            <v:imagedata r:id="rId7" o:title="top10all"/>
+          </v:shape>
+        </w:pict>
       </w:r>
     </w:p>
     <w:p>
       <w:pPr>
         <w:jc w:val="center"/>
       </w:pPr>
+      <w:r>
+        <w:lastRenderedPageBreak/>
+        <w:t>Fig. 2 : Top 10 des jeux vidéo les plus vendus de tous les temps</w:t>
+      </w:r>
+    </w:p>
+    <w:p>
+      <w:pPr>
+        <w:jc w:val="both"/>
+      </w:pPr>
+      <w:r>
+        <w:t>Ce nouveau classement permet de mettre en évidence qu’il existe des jeux multiplateformes s’étant vendus bien plus que d’autres, comme par exemple GTA V qui fait son apparition directement en seconde place du classement. Tetris quant à lui a même gagné des places en considérant les autres plateformes sur lesquelles il était sorti. Même si l’on retrouve encore majoritairement des jeux édités par Nintendo, d’autres jeux populaires comme Call Of Duty sont de toute évidence présents dans ce classement.</w:t>
+      </w:r>
+    </w:p>
+    <w:p>
+      <w:pPr>
+        <w:jc w:val="both"/>
+      </w:pPr>
+      <w:r>
+        <w:t xml:space="preserve">Nous nous sommes également intéressés au </w:t>
+      </w:r>
+      <w:r>
+        <w:t>classement</w:t>
+      </w:r>
+      <w:r>
+        <w:t xml:space="preserve"> de vente des jeux</w:t>
+      </w:r>
+      <w:r>
+        <w:t xml:space="preserve"> par année sur les 4 dernières années (de 2013 à 2016)</w:t>
+      </w:r>
+      <w:r>
+        <w:t xml:space="preserve">. </w:t>
+      </w:r>
+      <w:r>
+        <w:t>Cela pourrait mettre en évidence des séries de jeux faisant toujours succès au fil des années</w:t>
+      </w:r>
+      <w:r>
+        <w:t>.</w:t>
+      </w:r>
+    </w:p>
+    <w:p>
+      <w:r>
+        <w:rPr>
+          <w:noProof/>
+          <w:lang w:eastAsia="fr-FR"/>
+        </w:rPr>
+        <w:pict>
+          <v:shape id="_x0000_i1027" type="#_x0000_t75" style="width:453pt;height:261.75pt">
+            <v:imagedata r:id="rId8" o:title="top10year"/>
+          </v:shape>
+        </w:pict>
+      </w:r>
     </w:p>
     <w:p>
       <w:pPr>
         <w:jc w:val="center"/>
       </w:pPr>
       <w:r>
+        <w:t xml:space="preserve">Fig. 3 : Top 10 des jeux </w:t>
+      </w:r>
+      <w:r>
+        <w:t>vidéo</w:t>
+      </w:r>
+      <w:r>
+        <w:t xml:space="preserve"> les plus vendus de 2013 à 2016</w:t>
+      </w:r>
+    </w:p>
+    <w:p>
+      <w:pPr>
+        <w:jc w:val="both"/>
+      </w:pPr>
+      <w:r>
+        <w:t xml:space="preserve">Nous pouvons constater que les jeux </w:t>
+      </w:r>
+      <w:r>
+        <w:t>vidéo</w:t>
+      </w:r>
+      <w:r>
+        <w:t xml:space="preserve"> dominant les ventes sont très différents d'une année à l'autre. </w:t>
+      </w:r>
+      <w:r>
+        <w:t>Nous remarquons tout de même que certains jeux d’une même série font toujours de très bonnes ventes</w:t>
+      </w:r>
+      <w:r>
+        <w:t xml:space="preserve"> </w:t>
+      </w:r>
+      <w:r>
+        <w:t>chaque année, comme la série des FIFA et des Call Of Duty, ou encore, selon les années, les jeux Pokémon et LEGO.</w:t>
+      </w:r>
+    </w:p>
+    <w:p>
+      <w:pPr>
+        <w:jc w:val="both"/>
+      </w:pPr>
+    </w:p>
+    <w:p>
+      <w:pPr>
+        <w:jc w:val="both"/>
+      </w:pPr>
+    </w:p>
+    <w:p>
+      <w:pPr>
+        <w:jc w:val="both"/>
+      </w:pPr>
+    </w:p>
+    <w:p>
+      <w:pPr>
+        <w:jc w:val="both"/>
+      </w:pPr>
+    </w:p>
+    <w:p>
+      <w:pPr>
+        <w:jc w:val="both"/>
+      </w:pPr>
+    </w:p>
+    <w:p>
+      <w:pPr>
+        <w:jc w:val="both"/>
+      </w:pPr>
+    </w:p>
+    <w:p>
+      <w:pPr>
+        <w:pStyle w:val="Titre1"/>
+        <w:rPr>
+          <w:color w:val="5A8B39"/>
+        </w:rPr>
+      </w:pPr>
+      <w:r>
+        <w:rPr>
+          <w:color w:val="5A8B39"/>
+        </w:rPr>
+        <w:lastRenderedPageBreak/>
+        <w:t>2</w:t>
+      </w:r>
+      <w:r>
+        <w:rPr>
+          <w:color w:val="5A8B39"/>
+        </w:rPr>
+        <w:tab/>
+      </w:r>
+      <w:r>
+        <w:rPr>
+          <w:color w:val="5A8B39"/>
+        </w:rPr>
+        <w:t>Editeurs les plus productifs</w:t>
+      </w:r>
+      <w:r>
+        <w:rPr>
+          <w:color w:val="5A8B39"/>
+        </w:rPr>
+        <w:t xml:space="preserve"> </w:t>
+      </w:r>
+      <w:r>
+        <w:rPr>
+          <w:color w:val="5A8B39"/>
+        </w:rPr>
+        <w:t xml:space="preserve">/ </w:t>
+      </w:r>
+      <w:r>
+        <w:rPr>
+          <w:color w:val="5A8B39"/>
+        </w:rPr>
+        <w:t xml:space="preserve">éditeurs </w:t>
+      </w:r>
+      <w:r>
+        <w:rPr>
+          <w:color w:val="5A8B39"/>
+        </w:rPr>
+        <w:t>favoris</w:t>
+      </w:r>
+    </w:p>
+    <w:p/>
+    <w:p>
+      <w:r>
+        <w:t xml:space="preserve">Dans cette section, nous nous sommes </w:t>
+      </w:r>
+      <w:r>
+        <w:t xml:space="preserve">penchés sur la question des éditeurs : ceux produisant le plus de jeux </w:t>
+      </w:r>
+      <w:r>
+        <w:t>vidéo</w:t>
+      </w:r>
+      <w:r>
+        <w:t>, et ceux en vendant le plus.</w:t>
+      </w:r>
+    </w:p>
+    <w:p>
+      <w:pPr>
+        <w:jc w:val="both"/>
+      </w:pPr>
+      <w:r>
+        <w:t>Tout d'abord</w:t>
+      </w:r>
+      <w:r>
+        <w:t>,</w:t>
+      </w:r>
+      <w:r>
+        <w:t xml:space="preserve"> on s'intéresse aux éditeurs de jeux les plus productifs</w:t>
+      </w:r>
+      <w:r>
+        <w:t xml:space="preserve"> (Fig. 4)</w:t>
+      </w:r>
+      <w:r>
+        <w:t xml:space="preserve">, ceux-ci sont classés en fonction du nombre de jeux publiés, </w:t>
+      </w:r>
+      <w:r>
+        <w:t xml:space="preserve">toutes </w:t>
+      </w:r>
+      <w:r>
+        <w:t xml:space="preserve">années </w:t>
+      </w:r>
+      <w:r>
+        <w:t xml:space="preserve">et plateformes </w:t>
+      </w:r>
+      <w:r>
+        <w:t>confondues</w:t>
+      </w:r>
+      <w:r>
+        <w:t xml:space="preserve">. L'éditeur </w:t>
+      </w:r>
+      <w:r>
+        <w:t xml:space="preserve">Namco Bandai Games devance </w:t>
+      </w:r>
+      <w:r>
+        <w:t xml:space="preserve">ainsi tous les autres éditeurs avec un nombre de publications s'élevant à </w:t>
+      </w:r>
+      <w:r>
+        <w:t>près</w:t>
+      </w:r>
+      <w:r>
+        <w:t xml:space="preserve"> de </w:t>
+      </w:r>
+      <w:r>
+        <w:t>800</w:t>
+      </w:r>
+      <w:r>
+        <w:t xml:space="preserve"> jeux.</w:t>
+      </w:r>
+      <w:r>
+        <w:t xml:space="preserve"> Etonnant pour un éditeur qui ne produit pas de consoles lui-même.</w:t>
+      </w:r>
+    </w:p>
+    <w:p>
+      <w:pPr>
+        <w:jc w:val="center"/>
+      </w:pPr>
+      <w:r>
         <w:rPr>
           <w:noProof/>
-        </w:rPr>
-        <w:drawing>
-          <wp:inline distT="0" distB="0" distL="0" distR="0">
-            <wp:extent cx="4984694" cy="2794000"/>
-            <wp:effectExtent l="0" t="0" r="6985" b="6350"/>
-            <wp:docPr id="3" name="Image 3"/>
-            <wp:cNvGraphicFramePr>
-              <a:graphicFrameLocks xmlns:a="http://schemas.openxmlformats.org/drawingml/2006/main" noChangeAspect="1"/>
-            </wp:cNvGraphicFramePr>
-            <a:graphic xmlns:a="http://schemas.openxmlformats.org/drawingml/2006/main">
-              <a:graphicData uri="http://schemas.openxmlformats.org/drawingml/2006/picture">
-                <pic:pic xmlns:pic="http://schemas.openxmlformats.org/drawingml/2006/picture">
-                  <pic:nvPicPr>
-                    <pic:cNvPr id="3" name="Rplot01.png"/>
-                    <pic:cNvPicPr/>
-                  </pic:nvPicPr>
-                  <pic:blipFill>
-                    <a:blip r:embed="rId7">
-                      <a:extLst>
-                        <a:ext uri="{28A0092B-C50C-407E-A947-70E740481C1C}">
-                          <a14:useLocalDpi xmlns:a14="http://schemas.microsoft.com/office/drawing/2010/main" val="0"/>
-                        </a:ext>
-                      </a:extLst>
-                    </a:blip>
-                    <a:stretch>
-                      <a:fillRect/>
-                    </a:stretch>
-                  </pic:blipFill>
-                  <pic:spPr>
-                    <a:xfrm>
-                      <a:off x="0" y="0"/>
-                      <a:ext cx="5014136" cy="2810503"/>
-                    </a:xfrm>
-                    <a:prstGeom prst="rect">
-                      <a:avLst/>
-                    </a:prstGeom>
-                  </pic:spPr>
-                </pic:pic>
-              </a:graphicData>
-            </a:graphic>
-          </wp:inline>
-        </w:drawing>
+          <w:lang w:eastAsia="fr-FR"/>
+        </w:rPr>
+        <w:pict>
+          <v:shape id="_x0000_i1028" type="#_x0000_t75" style="width:453pt;height:284.25pt">
+            <v:imagedata r:id="rId9" o:title="editeursProd"/>
+          </v:shape>
+        </w:pict>
       </w:r>
     </w:p>
     <w:p>
@@ -440,7 +725,7 @@
         <w:jc w:val="center"/>
       </w:pPr>
       <w:r>
-        <w:t>Fig. 2 : Top 10 des jeux vidéos les plus vendus de tous les temps</w:t>
+        <w:t>Fig. 4 : Les éditeurs les plus productifs</w:t>
       </w:r>
     </w:p>
     <w:p>
@@ -449,60 +734,67 @@
       </w:pPr>
     </w:p>
     <w:p>
-      <w:r>
-        <w:t>Nous avons ensuite décidé de visualiser le classement par année sur les 4 dernières années (de 2013 à 2016)</w:t>
-      </w:r>
-      <w:r>
-        <w:t>. Voici ce que nous avons obtenu :</w:t>
-      </w:r>
-    </w:p>
-    <w:p>
+      <w:pPr>
+        <w:jc w:val="both"/>
+      </w:pPr>
+      <w:r>
+        <w:t>On cherche</w:t>
+      </w:r>
+      <w:r>
+        <w:t xml:space="preserve"> par la suite</w:t>
+      </w:r>
+      <w:r>
+        <w:t xml:space="preserve"> à déterminer les éditeurs </w:t>
+      </w:r>
+      <w:r>
+        <w:t>« </w:t>
+      </w:r>
+      <w:r>
+        <w:t>favoris</w:t>
+      </w:r>
+      <w:r>
+        <w:t> »</w:t>
+      </w:r>
+      <w:r>
+        <w:t xml:space="preserve"> des joueurs</w:t>
+      </w:r>
+      <w:r>
+        <w:t xml:space="preserve">. Cette fois ci, les éditeurs sont classés en fonction du </w:t>
+      </w:r>
+      <w:r>
+        <w:t xml:space="preserve">total d’unités de </w:t>
+      </w:r>
+      <w:r>
+        <w:t>jeux ayant été vendu</w:t>
+      </w:r>
+      <w:r>
+        <w:t>e</w:t>
+      </w:r>
+      <w:r>
+        <w:t xml:space="preserve">s. On estime que le nombre de ventes est étroitement lié au fait que tel éditeur ou tel autre connaît plus de succès auprès des joueurs et les attire davantage. </w:t>
+      </w:r>
+      <w:r>
+        <w:t xml:space="preserve">On suppose aussi </w:t>
+      </w:r>
+      <w:r>
+        <w:t>que plus un éditeur est productif, plus il doit faire de ventes.</w:t>
+      </w:r>
+    </w:p>
+    <w:p>
+      <w:pPr>
+        <w:jc w:val="center"/>
+      </w:pPr>
       <w:r>
         <w:rPr>
           <w:noProof/>
+          <w:lang w:eastAsia="fr-FR"/>
         </w:rPr>
         <w:lastRenderedPageBreak/>
-        <w:drawing>
-          <wp:inline distT="0" distB="0" distL="0" distR="0">
-            <wp:extent cx="5760720" cy="2289175"/>
-            <wp:effectExtent l="0" t="0" r="0" b="0"/>
-            <wp:docPr id="1" name="Image 1" descr="Une image contenant capture d’écran&#10;&#10;Description générée avec un niveau de confiance très élevé"/>
-            <wp:cNvGraphicFramePr>
-              <a:graphicFrameLocks xmlns:a="http://schemas.openxmlformats.org/drawingml/2006/main" noChangeAspect="1"/>
-            </wp:cNvGraphicFramePr>
-            <a:graphic xmlns:a="http://schemas.openxmlformats.org/drawingml/2006/main">
-              <a:graphicData uri="http://schemas.openxmlformats.org/drawingml/2006/picture">
-                <pic:pic xmlns:pic="http://schemas.openxmlformats.org/drawingml/2006/picture">
-                  <pic:nvPicPr>
-                    <pic:cNvPr id="1" name="Rplot02.png"/>
-                    <pic:cNvPicPr/>
-                  </pic:nvPicPr>
-                  <pic:blipFill>
-                    <a:blip r:embed="rId8" cstate="print">
-                      <a:extLst>
-                        <a:ext uri="{28A0092B-C50C-407E-A947-70E740481C1C}">
-                          <a14:useLocalDpi xmlns:a14="http://schemas.microsoft.com/office/drawing/2010/main" val="0"/>
-                        </a:ext>
-                      </a:extLst>
-                    </a:blip>
-                    <a:stretch>
-                      <a:fillRect/>
-                    </a:stretch>
-                  </pic:blipFill>
-                  <pic:spPr>
-                    <a:xfrm>
-                      <a:off x="0" y="0"/>
-                      <a:ext cx="5760720" cy="2289175"/>
-                    </a:xfrm>
-                    <a:prstGeom prst="rect">
-                      <a:avLst/>
-                    </a:prstGeom>
-                  </pic:spPr>
-                </pic:pic>
-              </a:graphicData>
-            </a:graphic>
-          </wp:inline>
-        </w:drawing>
+        <w:pict>
+          <v:shape id="_x0000_i1029" type="#_x0000_t75" style="width:453pt;height:284.25pt">
+            <v:imagedata r:id="rId10" o:title="editeursFav"/>
+          </v:shape>
+        </w:pict>
       </w:r>
     </w:p>
     <w:p>
@@ -510,87 +802,80 @@
         <w:jc w:val="center"/>
       </w:pPr>
       <w:r>
-        <w:t>Fig. 3 : Top 10 des jeux vidéos les plus vendus de 2013 à 2016</w:t>
-      </w:r>
-    </w:p>
-    <w:p>
-      <w:r>
-        <w:t xml:space="preserve">Nous pouvons constater que les jeux vidéos dominant les ventes sont très différents d'une année à l'autre. Seul le célèbre jeu FIFA semble se hisser </w:t>
-      </w:r>
-      <w:r>
-        <w:t>en haut de classement</w:t>
-      </w:r>
-      <w:r>
-        <w:t xml:space="preserve"> chaque année. </w:t>
-      </w:r>
-    </w:p>
-    <w:p/>
-    <w:p>
-      <w:pPr>
-        <w:pStyle w:val="Titre1"/>
-        <w:rPr>
-          <w:color w:val="5A8B39"/>
-        </w:rPr>
-      </w:pPr>
-      <w:r>
-        <w:rPr>
-          <w:color w:val="5A8B39"/>
-        </w:rPr>
-        <w:t>2</w:t>
-      </w:r>
-      <w:r>
-        <w:rPr>
-          <w:color w:val="5A8B39"/>
-        </w:rPr>
-        <w:tab/>
-      </w:r>
-      <w:r>
-        <w:rPr>
-          <w:color w:val="5A8B39"/>
-        </w:rPr>
-        <w:t>Editeurs les plus productifs/Editeurs favoris</w:t>
-      </w:r>
-    </w:p>
-    <w:p/>
-    <w:p>
-      <w:r>
-        <w:t xml:space="preserve">Dans cette section, nous nous sommes </w:t>
-      </w:r>
-      <w:r>
-        <w:t>penchés sur la question des éditeurs : ceux produisant le plus de jeux vidéos, et ceux en vendant le plus.</w:t>
-      </w:r>
-    </w:p>
-    <w:p>
-      <w:r>
-        <w:t>Tout d'abord</w:t>
-      </w:r>
-      <w:r>
-        <w:t>,</w:t>
-      </w:r>
-      <w:r>
-        <w:t xml:space="preserve"> on s'intéresse aux éditeurs de jeux vidéos les plus productifs</w:t>
-      </w:r>
-      <w:r>
-        <w:t xml:space="preserve"> (Fig. 4)</w:t>
-      </w:r>
-      <w:r>
-        <w:t xml:space="preserve">, ceux-ci sont classés en fonction du nombre de jeux vidéos publiés, </w:t>
-      </w:r>
-      <w:r>
-        <w:t xml:space="preserve">toutes </w:t>
-      </w:r>
-      <w:r>
-        <w:t xml:space="preserve">années </w:t>
-      </w:r>
-      <w:r>
-        <w:t xml:space="preserve">et plateformes </w:t>
-      </w:r>
-      <w:r>
-        <w:t>confondues</w:t>
-      </w:r>
-      <w:r>
-        <w:t>. L'éditeur Electronic Arts devance ainsi tous les autres éditeurs avec un nombre de publications s'élevant à plus de 1300 jeux vidéos.</w:t>
-      </w:r>
+        <w:t>Fig. 5 : Les éditeurs favoris</w:t>
+      </w:r>
+    </w:p>
+    <w:p>
+      <w:pPr>
+        <w:jc w:val="both"/>
+      </w:pPr>
+      <w:r>
+        <w:t>Ici, c'est le célèbre éditeur Nintendo qui se démarque le plus. Comme nous pouvons le constater sur la figure (Fig. 5), il réalise le nombre de ventes le plus haut et peut donc être considéré en tant qu'éditeur de jeux « favori » de tous les temps.</w:t>
+      </w:r>
+      <w:r>
+        <w:t xml:space="preserve"> Cela étant, des éditeurs comme Activision et Ubisoft r</w:t>
+      </w:r>
+      <w:r>
+        <w:t>emontent dans ce classement grâce à leurs ventes. Cela met en évidence le fait qu’il ne suffit pas à un éditeur de produire un maximum de jeux pour faire des ventes, la qualité de ces derniers a aussi son importance.</w:t>
+      </w:r>
+    </w:p>
+    <w:p>
+      <w:pPr>
+        <w:jc w:val="both"/>
+      </w:pPr>
+      <w:r>
+        <w:t>Le fait qu’un éditeur soit le plus populaire sur l’ensemble de ces dernières années ne signifie pas qu’il l’est majoritairement aujourd’hui. Ainsi nous allons</w:t>
+      </w:r>
+      <w:r>
+        <w:t xml:space="preserve"> regarde</w:t>
+      </w:r>
+      <w:r>
+        <w:t>r</w:t>
+      </w:r>
+      <w:r>
+        <w:t xml:space="preserve"> de plus près l'évolution des ventes de</w:t>
+      </w:r>
+      <w:r>
+        <w:t xml:space="preserve">s </w:t>
+      </w:r>
+      <w:r>
+        <w:t>éditeur</w:t>
+      </w:r>
+      <w:r>
+        <w:t>s « </w:t>
+      </w:r>
+      <w:r>
+        <w:t>favori</w:t>
+      </w:r>
+      <w:r>
+        <w:t>s »</w:t>
+      </w:r>
+      <w:r>
+        <w:t>, au fil des a</w:t>
+      </w:r>
+      <w:r>
+        <w:t>nnées, afin de déterminer s'ils ont</w:t>
+      </w:r>
+      <w:r>
+        <w:t xml:space="preserve"> su maintenir </w:t>
+      </w:r>
+      <w:r>
+        <w:t>leur</w:t>
+      </w:r>
+      <w:r>
+        <w:t xml:space="preserve"> titre.</w:t>
+      </w:r>
+      <w:r>
+        <w:t xml:space="preserve"> </w:t>
+      </w:r>
+      <w:r>
+        <w:t>La figure suivante montre l’évolution des ventes pour les 5 éditeurs favoris au cours des 10 dernières années.</w:t>
+      </w:r>
+    </w:p>
+    <w:p>
+      <w:pPr>
+        <w:jc w:val="both"/>
+      </w:pPr>
     </w:p>
     <w:p>
       <w:pPr>
@@ -599,48 +884,9 @@
       <w:r>
         <w:rPr>
           <w:noProof/>
-        </w:rPr>
-        <w:drawing>
-          <wp:inline distT="0" distB="0" distL="0" distR="0">
-            <wp:extent cx="3001765" cy="2520000"/>
-            <wp:effectExtent l="0" t="0" r="8255" b="0"/>
-            <wp:docPr id="4" name="Image 4" descr="Une image contenant capture d’écran&#10;&#10;Description générée avec un niveau de confiance très élevé"/>
-            <wp:cNvGraphicFramePr>
-              <a:graphicFrameLocks xmlns:a="http://schemas.openxmlformats.org/drawingml/2006/main" noChangeAspect="1"/>
-            </wp:cNvGraphicFramePr>
-            <a:graphic xmlns:a="http://schemas.openxmlformats.org/drawingml/2006/main">
-              <a:graphicData uri="http://schemas.openxmlformats.org/drawingml/2006/picture">
-                <pic:pic xmlns:pic="http://schemas.openxmlformats.org/drawingml/2006/picture">
-                  <pic:nvPicPr>
-                    <pic:cNvPr id="4" name="Rplot03.png"/>
-                    <pic:cNvPicPr/>
-                  </pic:nvPicPr>
-                  <pic:blipFill>
-                    <a:blip r:embed="rId9">
-                      <a:extLst>
-                        <a:ext uri="{28A0092B-C50C-407E-A947-70E740481C1C}">
-                          <a14:useLocalDpi xmlns:a14="http://schemas.microsoft.com/office/drawing/2010/main" val="0"/>
-                        </a:ext>
-                      </a:extLst>
-                    </a:blip>
-                    <a:stretch>
-                      <a:fillRect/>
-                    </a:stretch>
-                  </pic:blipFill>
-                  <pic:spPr>
-                    <a:xfrm>
-                      <a:off x="0" y="0"/>
-                      <a:ext cx="3001765" cy="2520000"/>
-                    </a:xfrm>
-                    <a:prstGeom prst="rect">
-                      <a:avLst/>
-                    </a:prstGeom>
-                  </pic:spPr>
-                </pic:pic>
-              </a:graphicData>
-            </a:graphic>
-          </wp:inline>
-        </w:drawing>
+          <w:lang w:eastAsia="fr-FR"/>
+        </w:rPr>
+        <w:t>A FAIRE</w:t>
       </w:r>
     </w:p>
     <w:p>
@@ -648,186 +894,43 @@
         <w:jc w:val="center"/>
       </w:pPr>
       <w:r>
-        <w:t>Fig. 4 : Les éditeurs les plus productifs</w:t>
-      </w:r>
-    </w:p>
-    <w:p>
-      <w:pPr>
-        <w:jc w:val="center"/>
-      </w:pPr>
-    </w:p>
-    <w:p>
-      <w:r>
-        <w:lastRenderedPageBreak/>
-        <w:t>On cherche</w:t>
-      </w:r>
-      <w:r>
-        <w:t xml:space="preserve"> par la suite</w:t>
-      </w:r>
-      <w:r>
-        <w:t xml:space="preserve"> à déterminer les éditeurs favoris des joueurs</w:t>
-      </w:r>
-      <w:r>
-        <w:t xml:space="preserve">. Cette fois ci, les éditeurs sont classés en fonction du nombre de jeux vidéos ayant été vendus. On estime que le nombre de ventes est étroitement lié au fait que tel éditeur ou tel autre connaît plus de succès auprès des joueurs et les attire davantage. </w:t>
-      </w:r>
-    </w:p>
-    <w:p>
-      <w:r>
-        <w:t>Ici, c'est le célèbre éditeur Nintendo qui se démarque le plus. Comme nous pouvons le constater sur la figure ci-après (Fig. 5), il réalise le nombre maximal de ventes et peut donc être c</w:t>
+        <w:t>Fig</w:t>
+      </w:r>
+      <w:r>
+        <w:t>. 6 : L'évolution des ventes des 5 éditeurs favoris</w:t>
       </w:r>
       <w:bookmarkStart w:id="0" w:name="_GoBack"/>
       <w:bookmarkEnd w:id="0"/>
       <w:r>
-        <w:t>onsidéré en tant qu'éditeur de jeux vidéos favori.</w:t>
-      </w:r>
-      <w:r>
-        <w:t xml:space="preserve"> Pourtant, il ne fait pas partie du top 5 des éditeurs les plus productifs. Le fait d'être l'éditeur favori n'implique donc pas forcément qu'on est l'un des éditeurs produisant le plus. Par contre, Electronic Arts qui est l</w:t>
-      </w:r>
-      <w:r>
-        <w:t>'éditeur l</w:t>
-      </w:r>
-      <w:r>
-        <w:t>e plus productif</w:t>
-      </w:r>
-      <w:r>
-        <w:t xml:space="preserve"> réalise un des meilleurs nombre de ventes et se hisse à la seconde position.</w:t>
-      </w:r>
-    </w:p>
-    <w:p>
-      <w:pPr>
-        <w:jc w:val="center"/>
-      </w:pPr>
-      <w:r>
-        <w:rPr>
-          <w:noProof/>
-        </w:rPr>
-        <w:drawing>
-          <wp:inline distT="0" distB="0" distL="0" distR="0">
-            <wp:extent cx="3001765" cy="2520000"/>
-            <wp:effectExtent l="0" t="0" r="8255" b="0"/>
-            <wp:docPr id="5" name="Image 5" descr="Une image contenant capture d’écran&#10;&#10;Description générée avec un niveau de confiance très élevé"/>
-            <wp:cNvGraphicFramePr>
-              <a:graphicFrameLocks xmlns:a="http://schemas.openxmlformats.org/drawingml/2006/main" noChangeAspect="1"/>
-            </wp:cNvGraphicFramePr>
-            <a:graphic xmlns:a="http://schemas.openxmlformats.org/drawingml/2006/main">
-              <a:graphicData uri="http://schemas.openxmlformats.org/drawingml/2006/picture">
-                <pic:pic xmlns:pic="http://schemas.openxmlformats.org/drawingml/2006/picture">
-                  <pic:nvPicPr>
-                    <pic:cNvPr id="5" name="Rplot04.png"/>
-                    <pic:cNvPicPr/>
-                  </pic:nvPicPr>
-                  <pic:blipFill>
-                    <a:blip r:embed="rId10">
-                      <a:extLst>
-                        <a:ext uri="{28A0092B-C50C-407E-A947-70E740481C1C}">
-                          <a14:useLocalDpi xmlns:a14="http://schemas.microsoft.com/office/drawing/2010/main" val="0"/>
-                        </a:ext>
-                      </a:extLst>
-                    </a:blip>
-                    <a:stretch>
-                      <a:fillRect/>
-                    </a:stretch>
-                  </pic:blipFill>
-                  <pic:spPr>
-                    <a:xfrm>
-                      <a:off x="0" y="0"/>
-                      <a:ext cx="3001765" cy="2520000"/>
-                    </a:xfrm>
-                    <a:prstGeom prst="rect">
-                      <a:avLst/>
-                    </a:prstGeom>
-                  </pic:spPr>
-                </pic:pic>
-              </a:graphicData>
-            </a:graphic>
-          </wp:inline>
-        </w:drawing>
-      </w:r>
-    </w:p>
-    <w:p>
-      <w:pPr>
-        <w:jc w:val="center"/>
-      </w:pPr>
-      <w:r>
-        <w:t>Fig. 5 : Les éditeurs favoris</w:t>
-      </w:r>
-    </w:p>
-    <w:p>
-      <w:r>
-        <w:t>On regarde alors de plus près l'évolution des ventes de l'éditeur "favori", au fil des années, afin de déterminer s'il a su maintenir son titre.</w:t>
-      </w:r>
-    </w:p>
-    <w:p>
-      <w:pPr>
-        <w:jc w:val="center"/>
-      </w:pPr>
-      <w:r>
-        <w:rPr>
-          <w:noProof/>
-        </w:rPr>
-        <w:drawing>
-          <wp:inline distT="0" distB="0" distL="0" distR="0">
-            <wp:extent cx="3760556" cy="2330450"/>
-            <wp:effectExtent l="0" t="0" r="0" b="0"/>
-            <wp:docPr id="6" name="Image 6" descr="Une image contenant texte&#10;&#10;Description générée avec un niveau de confiance élevé"/>
-            <wp:cNvGraphicFramePr>
-              <a:graphicFrameLocks xmlns:a="http://schemas.openxmlformats.org/drawingml/2006/main" noChangeAspect="1"/>
-            </wp:cNvGraphicFramePr>
-            <a:graphic xmlns:a="http://schemas.openxmlformats.org/drawingml/2006/main">
-              <a:graphicData uri="http://schemas.openxmlformats.org/drawingml/2006/picture">
-                <pic:pic xmlns:pic="http://schemas.openxmlformats.org/drawingml/2006/picture">
-                  <pic:nvPicPr>
-                    <pic:cNvPr id="6" name="Rplot05.png"/>
-                    <pic:cNvPicPr/>
-                  </pic:nvPicPr>
-                  <pic:blipFill>
-                    <a:blip r:embed="rId11">
-                      <a:extLst>
-                        <a:ext uri="{28A0092B-C50C-407E-A947-70E740481C1C}">
-                          <a14:useLocalDpi xmlns:a14="http://schemas.microsoft.com/office/drawing/2010/main" val="0"/>
-                        </a:ext>
-                      </a:extLst>
-                    </a:blip>
-                    <a:stretch>
-                      <a:fillRect/>
-                    </a:stretch>
-                  </pic:blipFill>
-                  <pic:spPr>
-                    <a:xfrm>
-                      <a:off x="0" y="0"/>
-                      <a:ext cx="3766928" cy="2334399"/>
-                    </a:xfrm>
-                    <a:prstGeom prst="rect">
-                      <a:avLst/>
-                    </a:prstGeom>
-                  </pic:spPr>
-                </pic:pic>
-              </a:graphicData>
-            </a:graphic>
-          </wp:inline>
-        </w:drawing>
-      </w:r>
-    </w:p>
-    <w:p>
-      <w:pPr>
-        <w:jc w:val="center"/>
-      </w:pPr>
-      <w:r>
-        <w:t>Fig. 6 : L'évolution des ventes de Nintendo au cours des années</w:t>
-      </w:r>
-    </w:p>
-    <w:p>
-      <w:r>
-        <w:t xml:space="preserve">Le graphe montre que Nintendo a connu ses plus grands succès à partir de 2003 en particulier, avec deux pics de ventes en 2006 et 2009. Par contre celles-ci connaissent une forte baisse </w:t>
-      </w:r>
-      <w:r>
-        <w:t>depuis l'année 2014</w:t>
-      </w:r>
-      <w:r>
-        <w:t>. L</w:t>
-      </w:r>
-      <w:r>
-        <w:t>'éditeur n'a donc pas su maintenir sa position ces dernières années.</w:t>
+        <w:t xml:space="preserve"> </w:t>
+      </w:r>
+      <w:r>
+        <w:t xml:space="preserve">au cours des </w:t>
+      </w:r>
+      <w:r>
+        <w:t xml:space="preserve">10 dernières </w:t>
+      </w:r>
+      <w:r>
+        <w:t>années</w:t>
+      </w:r>
+    </w:p>
+    <w:p>
+      <w:pPr>
+        <w:jc w:val="both"/>
+      </w:pPr>
+      <w:r>
+        <w:t xml:space="preserve">Le graphe montre que Nintendo a connu ses plus grands succès </w:t>
+      </w:r>
+      <w:r>
+        <w:t>auparavant mais qu’il semble petit à petit réduire ses ventes par années. Peut-être ne mérite-t-il plus sa place de numéro 1 aujourd’hui. En revanche on constate que des éditeurs comme EA ont su maintenant un bon rythme de ventes en quasi permanence.</w:t>
+      </w:r>
+    </w:p>
+    <w:p>
+      <w:pPr>
+        <w:jc w:val="both"/>
+      </w:pPr>
+      <w:r>
+        <w:t>On peut aussi remarquer que petit à petit les éditeurs font de moins en moins de ventes chaque année. Cela peut s’expliquer par plusieurs facteurs, comme par exemple la montée en popularité de petits studios indépendants (le jeu vidéo est plus accessible en termes de développement qu’avant). On peut aussi penser au piratage de jeux vidéo qui pourrait impacter les ventes de façon générale.</w:t>
       </w:r>
     </w:p>
     <w:sectPr>
@@ -841,7 +944,7 @@
 </file>
 
 <file path=word/numbering.xml><?xml version="1.0" encoding="utf-8"?>
-<w:numbering xmlns:wpc="http://schemas.microsoft.com/office/word/2010/wordprocessingCanvas" xmlns:cx="http://schemas.microsoft.com/office/drawing/2014/chartex" xmlns:cx1="http://schemas.microsoft.com/office/drawing/2015/9/8/chartex" xmlns:cx2="http://schemas.microsoft.com/office/drawing/2015/10/21/chartex" xmlns:cx3="http://schemas.microsoft.com/office/drawing/2016/5/9/chartex" xmlns:cx4="http://schemas.microsoft.com/office/drawing/2016/5/10/chartex" xmlns:cx5="http://schemas.microsoft.com/office/drawing/2016/5/11/chartex" xmlns:cx6="http://schemas.microsoft.com/office/drawing/2016/5/12/chartex" xmlns:cx7="http://schemas.microsoft.com/office/drawing/2016/5/13/chartex" xmlns:cx8="http://schemas.microsoft.com/office/drawing/2016/5/14/chartex" xmlns:mc="http://schemas.openxmlformats.org/markup-compatibility/2006" xmlns:aink="http://schemas.microsoft.com/office/drawing/2016/ink" xmlns:am3d="http://schemas.microsoft.com/office/drawing/2017/model3d" xmlns:o="urn:schemas-microsoft-com:office:office" xmlns:r="http://schemas.openxmlformats.org/officeDocument/2006/relationships" xmlns:m="http://schemas.openxmlformats.org/officeDocument/2006/math" xmlns:v="urn:schemas-microsoft-com:vml" xmlns:wp14="http://schemas.microsoft.com/office/word/2010/wordprocessingDrawing" xmlns:wp="http://schemas.openxmlformats.org/drawingml/2006/wordprocessingDrawing" xmlns:w10="urn:schemas-microsoft-com:office:word" xmlns:w="http://schemas.openxmlformats.org/wordprocessingml/2006/main" xmlns:w14="http://schemas.microsoft.com/office/word/2010/wordml" xmlns:w15="http://schemas.microsoft.com/office/word/2012/wordml" xmlns:w16cid="http://schemas.microsoft.com/office/word/2016/wordml/cid" xmlns:w16se="http://schemas.microsoft.com/office/word/2015/wordml/symex" xmlns:wpg="http://schemas.microsoft.com/office/word/2010/wordprocessingGroup" xmlns:wpi="http://schemas.microsoft.com/office/word/2010/wordprocessingInk" xmlns:wne="http://schemas.microsoft.com/office/word/2006/wordml" xmlns:wps="http://schemas.microsoft.com/office/word/2010/wordprocessingShape" mc:Ignorable="w14 w15 w16se w16cid wp14">
+<w:numbering xmlns:wpc="http://schemas.microsoft.com/office/word/2010/wordprocessingCanvas" xmlns:cx="http://schemas.microsoft.com/office/drawing/2014/chartex" xmlns:cx1="http://schemas.microsoft.com/office/drawing/2015/9/8/chartex" xmlns:mc="http://schemas.openxmlformats.org/markup-compatibility/2006" xmlns:o="urn:schemas-microsoft-com:office:office" xmlns:r="http://schemas.openxmlformats.org/officeDocument/2006/relationships" xmlns:m="http://schemas.openxmlformats.org/officeDocument/2006/math" xmlns:v="urn:schemas-microsoft-com:vml" xmlns:wp14="http://schemas.microsoft.com/office/word/2010/wordprocessingDrawing" xmlns:wp="http://schemas.openxmlformats.org/drawingml/2006/wordprocessingDrawing" xmlns:w10="urn:schemas-microsoft-com:office:word" xmlns:w="http://schemas.openxmlformats.org/wordprocessingml/2006/main" xmlns:w14="http://schemas.microsoft.com/office/word/2010/wordml" xmlns:w15="http://schemas.microsoft.com/office/word/2012/wordml" xmlns:w16se="http://schemas.microsoft.com/office/word/2015/wordml/symex" xmlns:wpg="http://schemas.microsoft.com/office/word/2010/wordprocessingGroup" xmlns:wpi="http://schemas.microsoft.com/office/word/2010/wordprocessingInk" xmlns:wne="http://schemas.microsoft.com/office/word/2006/wordml" xmlns:wps="http://schemas.microsoft.com/office/word/2010/wordprocessingShape" mc:Ignorable="w14 w15 w16se wp14">
   <w:abstractNum w:abstractNumId="0" w15:restartNumberingAfterBreak="0">
     <w:nsid w:val="265719D8"/>
     <w:multiLevelType w:val="hybridMultilevel"/>
@@ -961,7 +1064,7 @@
 </file>
 
 <file path=word/styles.xml><?xml version="1.0" encoding="utf-8"?>
-<w:styles xmlns:mc="http://schemas.openxmlformats.org/markup-compatibility/2006" xmlns:r="http://schemas.openxmlformats.org/officeDocument/2006/relationships" xmlns:w="http://schemas.openxmlformats.org/wordprocessingml/2006/main" xmlns:w14="http://schemas.microsoft.com/office/word/2010/wordml" xmlns:w15="http://schemas.microsoft.com/office/word/2012/wordml" xmlns:w16cid="http://schemas.microsoft.com/office/word/2016/wordml/cid" xmlns:w16se="http://schemas.microsoft.com/office/word/2015/wordml/symex" mc:Ignorable="w14 w15 w16se w16cid">
+<w:styles xmlns:mc="http://schemas.openxmlformats.org/markup-compatibility/2006" xmlns:r="http://schemas.openxmlformats.org/officeDocument/2006/relationships" xmlns:w="http://schemas.openxmlformats.org/wordprocessingml/2006/main" xmlns:w14="http://schemas.microsoft.com/office/word/2010/wordml" xmlns:w15="http://schemas.microsoft.com/office/word/2012/wordml" xmlns:w16se="http://schemas.microsoft.com/office/word/2015/wordml/symex" mc:Ignorable="w14 w15 w16se">
   <w:docDefaults>
     <w:rPrDefault>
       <w:rPr>
@@ -977,7 +1080,7 @@
       </w:pPr>
     </w:pPrDefault>
   </w:docDefaults>
-  <w:latentStyles w:defLockedState="0" w:defUIPriority="99" w:defSemiHidden="0" w:defUnhideWhenUsed="0" w:defQFormat="0" w:count="375">
+  <w:latentStyles w:defLockedState="0" w:defUIPriority="99" w:defSemiHidden="0" w:defUnhideWhenUsed="0" w:defQFormat="0" w:count="371">
     <w:lsdException w:name="Normal" w:uiPriority="0" w:qFormat="1"/>
     <w:lsdException w:name="heading 1" w:uiPriority="9" w:qFormat="1"/>
     <w:lsdException w:name="heading 2" w:semiHidden="1" w:uiPriority="9" w:unhideWhenUsed="1" w:qFormat="1"/>
@@ -1349,10 +1452,6 @@
     <w:lsdException w:name="List Table 5 Dark Accent 6" w:uiPriority="50"/>
     <w:lsdException w:name="List Table 6 Colorful Accent 6" w:uiPriority="51"/>
     <w:lsdException w:name="List Table 7 Colorful Accent 6" w:uiPriority="52"/>
-    <w:lsdException w:name="Mention" w:semiHidden="1" w:unhideWhenUsed="1"/>
-    <w:lsdException w:name="Smart Hyperlink" w:semiHidden="1" w:unhideWhenUsed="1"/>
-    <w:lsdException w:name="Hashtag" w:semiHidden="1" w:unhideWhenUsed="1"/>
-    <w:lsdException w:name="Unresolved Mention" w:semiHidden="1" w:unhideWhenUsed="1"/>
   </w:latentStyles>
   <w:style w:type="paragraph" w:default="1" w:styleId="Normal">
     <w:name w:val="Normal"/>
@@ -1485,7 +1584,7 @@
       <w:szCs w:val="32"/>
     </w:rPr>
   </w:style>
-  <w:style w:type="character" w:styleId="Accentuationlgre">
+  <w:style w:type="character" w:styleId="Emphaseple">
     <w:name w:val="Subtle Emphasis"/>
     <w:basedOn w:val="Policepardfaut"/>
     <w:uiPriority w:val="19"/>
@@ -1497,7 +1596,7 @@
       <w:color w:val="404040" w:themeColor="text1" w:themeTint="BF"/>
     </w:rPr>
   </w:style>
-  <w:style w:type="character" w:styleId="Accentuationintense">
+  <w:style w:type="character" w:styleId="Emphaseintense">
     <w:name w:val="Intense Emphasis"/>
     <w:basedOn w:val="Policepardfaut"/>
     <w:uiPriority w:val="21"/>

</xml_diff>